<commit_message>
RGB & CMY masks found, still testing
</commit_message>
<xml_diff>
--- a/documenting code progress.docx
+++ b/documenting code progress.docx
@@ -67,14 +67,9 @@
     <w:p/>
     <w:p/>
     <w:p>
-      <w:proofErr w:type="spellStart"/>
       <w:r>
         <w:lastRenderedPageBreak/>
-        <w:t>locateDot</w:t>
-      </w:r>
-      <w:proofErr w:type="spellEnd"/>
-      <w:r>
-        <w:t>():</w:t>
+        <w:t>locateDot():</w:t>
       </w:r>
     </w:p>
     <w:p>
@@ -232,9 +227,9 @@
       <w:r>
         <w:t>Through trial and error and a bit of common sense</w:t>
       </w:r>
-    </w:p>
-    <w:p/>
-    <w:p>
+      <w:r>
+        <w:t xml:space="preserve">, </w:t>
+      </w:r>
       <w:r>
         <w:t>I narrowed it down to these colours:</w:t>
       </w:r>
@@ -284,6 +279,449 @@
     <w:p>
       <w:r>
         <w:t>I noticed no difference at all in any of the green values, so I’m picking the middle one, giving me the mask of:</w:t>
+      </w:r>
+    </w:p>
+    <w:p>
+      <w:r>
+        <w:rPr>
+          <w:noProof/>
+        </w:rPr>
+        <w:drawing>
+          <wp:inline distT="0" distB="0" distL="0" distR="0" wp14:anchorId="714B63CA" wp14:editId="719E8394">
+            <wp:extent cx="5731510" cy="633095"/>
+            <wp:effectExtent l="0" t="0" r="0" b="0"/>
+            <wp:docPr id="300435168" name="Picture 1"/>
+            <wp:cNvGraphicFramePr>
+              <a:graphicFrameLocks xmlns:a="http://schemas.openxmlformats.org/drawingml/2006/main" noChangeAspect="1"/>
+            </wp:cNvGraphicFramePr>
+            <a:graphic xmlns:a="http://schemas.openxmlformats.org/drawingml/2006/main">
+              <a:graphicData uri="http://schemas.openxmlformats.org/drawingml/2006/picture">
+                <pic:pic xmlns:pic="http://schemas.openxmlformats.org/drawingml/2006/picture">
+                  <pic:nvPicPr>
+                    <pic:cNvPr id="300435168" name=""/>
+                    <pic:cNvPicPr/>
+                  </pic:nvPicPr>
+                  <pic:blipFill>
+                    <a:blip r:embed="rId9"/>
+                    <a:stretch>
+                      <a:fillRect/>
+                    </a:stretch>
+                  </pic:blipFill>
+                  <pic:spPr>
+                    <a:xfrm>
+                      <a:off x="0" y="0"/>
+                      <a:ext cx="5731510" cy="633095"/>
+                    </a:xfrm>
+                    <a:prstGeom prst="rect">
+                      <a:avLst/>
+                    </a:prstGeom>
+                  </pic:spPr>
+                </pic:pic>
+              </a:graphicData>
+            </a:graphic>
+          </wp:inline>
+        </w:drawing>
+      </w:r>
+    </w:p>
+    <w:p/>
+    <w:p>
+      <w:r>
+        <w:t>I worry that this may only work on the images I have selected</w:t>
+      </w:r>
+      <w:r>
+        <w:t xml:space="preserve">, so I have thought up a way to get a definitive answer for </w:t>
+      </w:r>
+      <w:r>
+        <w:t xml:space="preserve">which colour parameters </w:t>
+      </w:r>
+      <w:r>
+        <w:t>I’m</w:t>
+      </w:r>
+      <w:r>
+        <w:t xml:space="preserve"> going to us</w:t>
+      </w:r>
+      <w:r>
+        <w:t>e so I will want to run another experiment now I have an idea of what parameters I want to use.</w:t>
+      </w:r>
+    </w:p>
+    <w:p/>
+    <w:p>
+      <w:r>
+        <w:t xml:space="preserve">It’s at this point I realise ive not been using the correct colour space to begin </w:t>
+      </w:r>
+      <w:proofErr w:type="gramStart"/>
+      <w:r>
+        <w:t>wit</w:t>
+      </w:r>
+      <w:r>
+        <w:t>h</w:t>
+      </w:r>
+      <w:proofErr w:type="gramEnd"/>
+      <w:r>
+        <w:t xml:space="preserve"> so I am completely redesigning my functions and experiments.</w:t>
+      </w:r>
+    </w:p>
+    <w:p>
+      <w:r>
+        <w:lastRenderedPageBreak/>
+        <w:t>Eventually, after a lot of trial and error I found these values that worked for CMY:</w:t>
+      </w:r>
+    </w:p>
+    <w:p>
+      <w:r>
+        <w:rPr>
+          <w:noProof/>
+        </w:rPr>
+        <w:drawing>
+          <wp:inline distT="0" distB="0" distL="0" distR="0" wp14:anchorId="030CE70E" wp14:editId="2108B936">
+            <wp:extent cx="1400175" cy="714375"/>
+            <wp:effectExtent l="0" t="0" r="9525" b="9525"/>
+            <wp:docPr id="1221099008" name="Picture 1" descr="A black background with white text&#10;&#10;Description automatically generated"/>
+            <wp:cNvGraphicFramePr>
+              <a:graphicFrameLocks xmlns:a="http://schemas.openxmlformats.org/drawingml/2006/main" noChangeAspect="1"/>
+            </wp:cNvGraphicFramePr>
+            <a:graphic xmlns:a="http://schemas.openxmlformats.org/drawingml/2006/main">
+              <a:graphicData uri="http://schemas.openxmlformats.org/drawingml/2006/picture">
+                <pic:pic xmlns:pic="http://schemas.openxmlformats.org/drawingml/2006/picture">
+                  <pic:nvPicPr>
+                    <pic:cNvPr id="1221099008" name="Picture 1" descr="A black background with white text&#10;&#10;Description automatically generated"/>
+                    <pic:cNvPicPr/>
+                  </pic:nvPicPr>
+                  <pic:blipFill>
+                    <a:blip r:embed="rId10"/>
+                    <a:stretch>
+                      <a:fillRect/>
+                    </a:stretch>
+                  </pic:blipFill>
+                  <pic:spPr>
+                    <a:xfrm>
+                      <a:off x="0" y="0"/>
+                      <a:ext cx="1400175" cy="714375"/>
+                    </a:xfrm>
+                    <a:prstGeom prst="rect">
+                      <a:avLst/>
+                    </a:prstGeom>
+                  </pic:spPr>
+                </pic:pic>
+              </a:graphicData>
+            </a:graphic>
+          </wp:inline>
+        </w:drawing>
+      </w:r>
+    </w:p>
+    <w:p>
+      <w:r>
+        <w:t>Giving us:</w:t>
+      </w:r>
+    </w:p>
+    <w:p>
+      <w:r>
+        <w:rPr>
+          <w:noProof/>
+        </w:rPr>
+        <w:drawing>
+          <wp:inline distT="0" distB="0" distL="0" distR="0" wp14:anchorId="50A06171" wp14:editId="0613FFEF">
+            <wp:extent cx="5843081" cy="3286125"/>
+            <wp:effectExtent l="0" t="0" r="0" b="0"/>
+            <wp:docPr id="1679775083" name="Picture 2"/>
+            <wp:cNvGraphicFramePr>
+              <a:graphicFrameLocks xmlns:a="http://schemas.openxmlformats.org/drawingml/2006/main" noChangeAspect="1"/>
+            </wp:cNvGraphicFramePr>
+            <a:graphic xmlns:a="http://schemas.openxmlformats.org/drawingml/2006/main">
+              <a:graphicData uri="http://schemas.openxmlformats.org/drawingml/2006/picture">
+                <pic:pic xmlns:pic="http://schemas.openxmlformats.org/drawingml/2006/picture">
+                  <pic:nvPicPr>
+                    <pic:cNvPr id="0" name="Picture 2"/>
+                    <pic:cNvPicPr>
+                      <a:picLocks noChangeAspect="1" noChangeArrowheads="1"/>
+                    </pic:cNvPicPr>
+                  </pic:nvPicPr>
+                  <pic:blipFill>
+                    <a:blip r:embed="rId11" cstate="print">
+                      <a:extLst>
+                        <a:ext uri="{28A0092B-C50C-407E-A947-70E740481C1C}">
+                          <a14:useLocalDpi xmlns:a14="http://schemas.microsoft.com/office/drawing/2010/main" val="0"/>
+                        </a:ext>
+                      </a:extLst>
+                    </a:blip>
+                    <a:srcRect/>
+                    <a:stretch>
+                      <a:fillRect/>
+                    </a:stretch>
+                  </pic:blipFill>
+                  <pic:spPr bwMode="auto">
+                    <a:xfrm>
+                      <a:off x="0" y="0"/>
+                      <a:ext cx="5869138" cy="3300779"/>
+                    </a:xfrm>
+                    <a:prstGeom prst="rect">
+                      <a:avLst/>
+                    </a:prstGeom>
+                    <a:noFill/>
+                    <a:ln>
+                      <a:noFill/>
+                    </a:ln>
+                  </pic:spPr>
+                </pic:pic>
+              </a:graphicData>
+            </a:graphic>
+          </wp:inline>
+        </w:drawing>
+      </w:r>
+    </w:p>
+    <w:p>
+      <w:r>
+        <w:t>And</w:t>
+      </w:r>
+      <w:r>
+        <w:rPr>
+          <w:noProof/>
+        </w:rPr>
+        <w:drawing>
+          <wp:inline distT="0" distB="0" distL="0" distR="0" wp14:anchorId="5C2BBCD7" wp14:editId="38B952AE">
+            <wp:extent cx="5724525" cy="3209925"/>
+            <wp:effectExtent l="0" t="0" r="0" b="0"/>
+            <wp:docPr id="2037511077" name="Picture 7" descr="A purple and black background&#10;&#10;Description automatically generated with medium confidence"/>
+            <wp:cNvGraphicFramePr>
+              <a:graphicFrameLocks xmlns:a="http://schemas.openxmlformats.org/drawingml/2006/main" noChangeAspect="1"/>
+            </wp:cNvGraphicFramePr>
+            <a:graphic xmlns:a="http://schemas.openxmlformats.org/drawingml/2006/main">
+              <a:graphicData uri="http://schemas.openxmlformats.org/drawingml/2006/picture">
+                <pic:pic xmlns:pic="http://schemas.openxmlformats.org/drawingml/2006/picture">
+                  <pic:nvPicPr>
+                    <pic:cNvPr id="2037511077" name="Picture 7" descr="A purple and black background&#10;&#10;Description automatically generated with medium confidence"/>
+                    <pic:cNvPicPr>
+                      <a:picLocks noChangeAspect="1" noChangeArrowheads="1"/>
+                    </pic:cNvPicPr>
+                  </pic:nvPicPr>
+                  <pic:blipFill>
+                    <a:blip r:embed="rId12" cstate="print">
+                      <a:extLst>
+                        <a:ext uri="{28A0092B-C50C-407E-A947-70E740481C1C}">
+                          <a14:useLocalDpi xmlns:a14="http://schemas.microsoft.com/office/drawing/2010/main" val="0"/>
+                        </a:ext>
+                      </a:extLst>
+                    </a:blip>
+                    <a:srcRect/>
+                    <a:stretch>
+                      <a:fillRect/>
+                    </a:stretch>
+                  </pic:blipFill>
+                  <pic:spPr bwMode="auto">
+                    <a:xfrm>
+                      <a:off x="0" y="0"/>
+                      <a:ext cx="5724525" cy="3209925"/>
+                    </a:xfrm>
+                    <a:prstGeom prst="rect">
+                      <a:avLst/>
+                    </a:prstGeom>
+                    <a:noFill/>
+                    <a:ln>
+                      <a:noFill/>
+                    </a:ln>
+                  </pic:spPr>
+                </pic:pic>
+              </a:graphicData>
+            </a:graphic>
+          </wp:inline>
+        </w:drawing>
+      </w:r>
+    </w:p>
+    <w:p>
+      <w:r>
+        <w:t>For two differ</w:t>
+      </w:r>
+      <w:r>
+        <w:t>ent images</w:t>
+      </w:r>
+    </w:p>
+    <w:p/>
+    <w:p>
+      <w:r>
+        <w:rPr>
+          <w:noProof/>
+        </w:rPr>
+        <w:lastRenderedPageBreak/>
+        <w:drawing>
+          <wp:inline distT="0" distB="0" distL="0" distR="0" wp14:anchorId="6E7337C6" wp14:editId="552F8869">
+            <wp:extent cx="5724525" cy="3219450"/>
+            <wp:effectExtent l="0" t="0" r="0" b="0"/>
+            <wp:docPr id="1551842124" name="Picture 4" descr="A black sky with a few lights&#10;&#10;Description automatically generated"/>
+            <wp:cNvGraphicFramePr>
+              <a:graphicFrameLocks xmlns:a="http://schemas.openxmlformats.org/drawingml/2006/main" noChangeAspect="1"/>
+            </wp:cNvGraphicFramePr>
+            <a:graphic xmlns:a="http://schemas.openxmlformats.org/drawingml/2006/main">
+              <a:graphicData uri="http://schemas.openxmlformats.org/drawingml/2006/picture">
+                <pic:pic xmlns:pic="http://schemas.openxmlformats.org/drawingml/2006/picture">
+                  <pic:nvPicPr>
+                    <pic:cNvPr id="1551842124" name="Picture 4" descr="A black sky with a few lights&#10;&#10;Description automatically generated"/>
+                    <pic:cNvPicPr>
+                      <a:picLocks noChangeAspect="1" noChangeArrowheads="1"/>
+                    </pic:cNvPicPr>
+                  </pic:nvPicPr>
+                  <pic:blipFill>
+                    <a:blip r:embed="rId13" cstate="print">
+                      <a:extLst>
+                        <a:ext uri="{28A0092B-C50C-407E-A947-70E740481C1C}">
+                          <a14:useLocalDpi xmlns:a14="http://schemas.microsoft.com/office/drawing/2010/main" val="0"/>
+                        </a:ext>
+                      </a:extLst>
+                    </a:blip>
+                    <a:srcRect/>
+                    <a:stretch>
+                      <a:fillRect/>
+                    </a:stretch>
+                  </pic:blipFill>
+                  <pic:spPr bwMode="auto">
+                    <a:xfrm>
+                      <a:off x="0" y="0"/>
+                      <a:ext cx="5724525" cy="3219450"/>
+                    </a:xfrm>
+                    <a:prstGeom prst="rect">
+                      <a:avLst/>
+                    </a:prstGeom>
+                    <a:noFill/>
+                    <a:ln>
+                      <a:noFill/>
+                    </a:ln>
+                  </pic:spPr>
+                </pic:pic>
+              </a:graphicData>
+            </a:graphic>
+          </wp:inline>
+        </w:drawing>
+      </w:r>
+    </w:p>
+    <w:p>
+      <w:r>
+        <w:t>And these values for RGB:</w:t>
+      </w:r>
+    </w:p>
+    <w:p>
+      <w:r>
+        <w:rPr>
+          <w:noProof/>
+        </w:rPr>
+        <w:drawing>
+          <wp:inline distT="0" distB="0" distL="0" distR="0" wp14:anchorId="5D8D8A33" wp14:editId="19FBAE75">
+            <wp:extent cx="1285875" cy="676275"/>
+            <wp:effectExtent l="0" t="0" r="9525" b="9525"/>
+            <wp:docPr id="256131264" name="Picture 1" descr="A screenshot of a computer&#10;&#10;Description automatically generated"/>
+            <wp:cNvGraphicFramePr>
+              <a:graphicFrameLocks xmlns:a="http://schemas.openxmlformats.org/drawingml/2006/main" noChangeAspect="1"/>
+            </wp:cNvGraphicFramePr>
+            <a:graphic xmlns:a="http://schemas.openxmlformats.org/drawingml/2006/main">
+              <a:graphicData uri="http://schemas.openxmlformats.org/drawingml/2006/picture">
+                <pic:pic xmlns:pic="http://schemas.openxmlformats.org/drawingml/2006/picture">
+                  <pic:nvPicPr>
+                    <pic:cNvPr id="256131264" name="Picture 1" descr="A screenshot of a computer&#10;&#10;Description automatically generated"/>
+                    <pic:cNvPicPr/>
+                  </pic:nvPicPr>
+                  <pic:blipFill>
+                    <a:blip r:embed="rId14"/>
+                    <a:stretch>
+                      <a:fillRect/>
+                    </a:stretch>
+                  </pic:blipFill>
+                  <pic:spPr>
+                    <a:xfrm>
+                      <a:off x="0" y="0"/>
+                      <a:ext cx="1285875" cy="676275"/>
+                    </a:xfrm>
+                    <a:prstGeom prst="rect">
+                      <a:avLst/>
+                    </a:prstGeom>
+                  </pic:spPr>
+                </pic:pic>
+              </a:graphicData>
+            </a:graphic>
+          </wp:inline>
+        </w:drawing>
+      </w:r>
+    </w:p>
+    <w:p>
+      <w:pPr>
+        <w:rPr>
+          <w:noProof/>
+        </w:rPr>
+      </w:pPr>
+      <w:r>
+        <w:t>Giving us:</w:t>
+      </w:r>
+      <w:r>
+        <w:rPr>
+          <w:noProof/>
+        </w:rPr>
+        <w:t xml:space="preserve"> </w:t>
+      </w:r>
+    </w:p>
+    <w:p>
+      <w:r>
+        <w:rPr>
+          <w:noProof/>
+        </w:rPr>
+        <w:t>and</w:t>
+      </w:r>
+      <w:r>
+        <w:rPr>
+          <w:noProof/>
+        </w:rPr>
+        <w:drawing>
+          <wp:inline distT="0" distB="0" distL="0" distR="0" wp14:anchorId="22D91612" wp14:editId="262EC677">
+            <wp:extent cx="5724525" cy="3209925"/>
+            <wp:effectExtent l="0" t="0" r="0" b="0"/>
+            <wp:docPr id="1390862493" name="Picture 5"/>
+            <wp:cNvGraphicFramePr>
+              <a:graphicFrameLocks xmlns:a="http://schemas.openxmlformats.org/drawingml/2006/main" noChangeAspect="1"/>
+            </wp:cNvGraphicFramePr>
+            <a:graphic xmlns:a="http://schemas.openxmlformats.org/drawingml/2006/main">
+              <a:graphicData uri="http://schemas.openxmlformats.org/drawingml/2006/picture">
+                <pic:pic xmlns:pic="http://schemas.openxmlformats.org/drawingml/2006/picture">
+                  <pic:nvPicPr>
+                    <pic:cNvPr id="0" name="Picture 5"/>
+                    <pic:cNvPicPr>
+                      <a:picLocks noChangeAspect="1" noChangeArrowheads="1"/>
+                    </pic:cNvPicPr>
+                  </pic:nvPicPr>
+                  <pic:blipFill>
+                    <a:blip r:embed="rId15" cstate="print">
+                      <a:extLst>
+                        <a:ext uri="{28A0092B-C50C-407E-A947-70E740481C1C}">
+                          <a14:useLocalDpi xmlns:a14="http://schemas.microsoft.com/office/drawing/2010/main" val="0"/>
+                        </a:ext>
+                      </a:extLst>
+                    </a:blip>
+                    <a:srcRect/>
+                    <a:stretch>
+                      <a:fillRect/>
+                    </a:stretch>
+                  </pic:blipFill>
+                  <pic:spPr bwMode="auto">
+                    <a:xfrm>
+                      <a:off x="0" y="0"/>
+                      <a:ext cx="5724525" cy="3209925"/>
+                    </a:xfrm>
+                    <a:prstGeom prst="rect">
+                      <a:avLst/>
+                    </a:prstGeom>
+                    <a:noFill/>
+                    <a:ln>
+                      <a:noFill/>
+                    </a:ln>
+                  </pic:spPr>
+                </pic:pic>
+              </a:graphicData>
+            </a:graphic>
+          </wp:inline>
+        </w:drawing>
+      </w:r>
+    </w:p>
+    <w:p>
+      <w:r>
+        <w:rPr>
+          <w:noProof/>
+        </w:rPr>
+        <w:t>for two different images.</w:t>
       </w:r>
     </w:p>
     <w:p/>

</xml_diff>